<commit_message>
add personal training and group training
</commit_message>
<xml_diff>
--- a/Dokumentacija/Univerzitet Mediteran.docx
+++ b/Dokumentacija/Univerzitet Mediteran.docx
@@ -1723,6 +1723,159 @@
         <w:t>Nutrition stranica ce prikazivati informacije i price tj novine koje ce treneri postavljati kako bi korisnici znali kako sto bolje da se hrane</w:t>
       </w:r>
     </w:p>
+    <w:p>
+      <w:pPr>
+        <w:pStyle w:val="ListParagraph"/>
+        <w:rPr>
+          <w:sz w:val="24"/>
+          <w:szCs w:val="24"/>
+        </w:rPr>
+      </w:pPr>
+    </w:p>
+    <w:p>
+      <w:pPr>
+        <w:jc w:val="both"/>
+        <w:rPr>
+          <w:sz w:val="24"/>
+          <w:szCs w:val="24"/>
+        </w:rPr>
+      </w:pPr>
+    </w:p>
+    <w:p>
+      <w:pPr>
+        <w:jc w:val="both"/>
+        <w:rPr>
+          <w:sz w:val="24"/>
+          <w:szCs w:val="24"/>
+        </w:rPr>
+      </w:pPr>
+    </w:p>
+    <w:p>
+      <w:pPr>
+        <w:jc w:val="both"/>
+        <w:rPr>
+          <w:sz w:val="24"/>
+          <w:szCs w:val="24"/>
+        </w:rPr>
+      </w:pPr>
+    </w:p>
+    <w:p>
+      <w:pPr>
+        <w:jc w:val="both"/>
+        <w:rPr>
+          <w:sz w:val="24"/>
+          <w:szCs w:val="24"/>
+        </w:rPr>
+      </w:pPr>
+    </w:p>
+    <w:p>
+      <w:pPr>
+        <w:jc w:val="both"/>
+        <w:rPr>
+          <w:sz w:val="24"/>
+          <w:szCs w:val="24"/>
+        </w:rPr>
+      </w:pPr>
+    </w:p>
+    <w:p>
+      <w:pPr>
+        <w:jc w:val="both"/>
+        <w:rPr>
+          <w:sz w:val="24"/>
+          <w:szCs w:val="24"/>
+        </w:rPr>
+      </w:pPr>
+    </w:p>
+    <w:p>
+      <w:pPr>
+        <w:jc w:val="both"/>
+        <w:rPr>
+          <w:sz w:val="24"/>
+          <w:szCs w:val="24"/>
+        </w:rPr>
+      </w:pPr>
+    </w:p>
+    <w:p>
+      <w:pPr>
+        <w:jc w:val="both"/>
+        <w:rPr>
+          <w:sz w:val="24"/>
+          <w:szCs w:val="24"/>
+        </w:rPr>
+      </w:pPr>
+    </w:p>
+    <w:p>
+      <w:pPr>
+        <w:jc w:val="both"/>
+        <w:rPr>
+          <w:sz w:val="24"/>
+          <w:szCs w:val="24"/>
+        </w:rPr>
+      </w:pPr>
+    </w:p>
+    <w:p>
+      <w:pPr>
+        <w:jc w:val="both"/>
+        <w:rPr>
+          <w:sz w:val="24"/>
+          <w:szCs w:val="24"/>
+        </w:rPr>
+      </w:pPr>
+    </w:p>
+    <w:p>
+      <w:pPr>
+        <w:jc w:val="both"/>
+        <w:rPr>
+          <w:sz w:val="24"/>
+          <w:szCs w:val="24"/>
+        </w:rPr>
+      </w:pPr>
+    </w:p>
+    <w:p>
+      <w:pPr>
+        <w:jc w:val="both"/>
+        <w:rPr>
+          <w:sz w:val="24"/>
+          <w:szCs w:val="24"/>
+        </w:rPr>
+      </w:pPr>
+    </w:p>
+    <w:p>
+      <w:pPr>
+        <w:jc w:val="both"/>
+        <w:rPr>
+          <w:sz w:val="24"/>
+          <w:szCs w:val="24"/>
+        </w:rPr>
+      </w:pPr>
+    </w:p>
+    <w:p>
+      <w:pPr>
+        <w:jc w:val="both"/>
+        <w:rPr>
+          <w:sz w:val="24"/>
+          <w:szCs w:val="24"/>
+        </w:rPr>
+      </w:pPr>
+    </w:p>
+    <w:p>
+      <w:pPr>
+        <w:jc w:val="both"/>
+        <w:rPr>
+          <w:sz w:val="24"/>
+          <w:szCs w:val="24"/>
+        </w:rPr>
+      </w:pPr>
+    </w:p>
+    <w:p>
+      <w:pPr>
+        <w:jc w:val="both"/>
+        <w:rPr>
+          <w:sz w:val="24"/>
+          <w:szCs w:val="24"/>
+        </w:rPr>
+      </w:pPr>
+    </w:p>
     <w:sectPr>
       <w:headerReference w:type="default" r:id="rId10"/>
       <w:footerReference w:type="default" r:id="rId11"/>
@@ -1801,7 +1954,7 @@
                 <w:sz w:val="32"/>
                 <w:szCs w:val="32"/>
               </w:rPr>
-              <w:t>6</w:t>
+              <w:t>4</w:t>
             </w:r>
           </w:fldSimple>
         </w:p>
@@ -2948,6 +3101,7 @@
     <w:rsidRoot w:val="0097274F"/>
     <w:rsid w:val="0013192B"/>
     <w:rsid w:val="005208D1"/>
+    <w:rsid w:val="00675F00"/>
     <w:rsid w:val="0097274F"/>
   </w:rsids>
   <m:mathPr>

</xml_diff>